<commit_message>
Minor change and space for new info
</commit_message>
<xml_diff>
--- a/ResumeRework.docx
+++ b/ResumeRework.docx
@@ -278,8 +278,6 @@
       <w:r>
         <w:rPr>
           <w:rFonts w:ascii="Futura TEE" w:hAnsi="Futura TEE"/>
-          <w:i/>
-          <w:iCs/>
           <w:sz w:val="20"/>
           <w:szCs w:val="20"/>
         </w:rPr>
@@ -554,83 +552,15 @@
           <w:sz w:val="20"/>
           <w:szCs w:val="20"/>
         </w:rPr>
-        <w:t>Physics III for Engineers, Physics E&amp;M, Physics Mechanics, Discrete Mathematics</w:t>
-      </w:r>
-    </w:p>
-    <w:p>
-      <w:pPr>
-        <w:widowControl w:val="0"/>
-        <w:spacing w:after="120" w:line="300" w:lineRule="auto"/>
-        <w:rPr>
-          <w:rFonts w:ascii="Futura TEE" w:hAnsi="Futura TEE"/>
-          <w:sz w:val="20"/>
-          <w:szCs w:val="20"/>
-        </w:rPr>
-      </w:pPr>
-      <w:r>
-        <w:rPr>
-          <w:rFonts w:ascii="Futura TEE" w:hAnsi="Futura TEE"/>
-          <w:b/>
-          <w:sz w:val="20"/>
-          <w:szCs w:val="20"/>
-        </w:rPr>
-        <w:t>Holmdel High School</w:t>
-      </w:r>
-      <w:r>
-        <w:rPr>
-          <w:rFonts w:ascii="Futura TEE" w:hAnsi="Futura TEE"/>
-          <w:sz w:val="20"/>
-          <w:szCs w:val="20"/>
-        </w:rPr>
-        <w:t xml:space="preserve">, GPA: 4.6/4.0 (weighted) </w:t>
-      </w:r>
-      <w:r>
-        <w:rPr>
-          <w:rFonts w:ascii="Futura TEE" w:hAnsi="Futura TEE"/>
-          <w:sz w:val="20"/>
-          <w:szCs w:val="20"/>
-        </w:rPr>
-        <w:tab/>
-      </w:r>
-      <w:r>
-        <w:rPr>
-          <w:rFonts w:ascii="Futura TEE" w:hAnsi="Futura TEE"/>
-          <w:sz w:val="20"/>
-          <w:szCs w:val="20"/>
-        </w:rPr>
-        <w:tab/>
-      </w:r>
-      <w:r>
-        <w:rPr>
-          <w:rFonts w:ascii="Futura TEE" w:hAnsi="Futura TEE"/>
-          <w:sz w:val="20"/>
-          <w:szCs w:val="20"/>
-        </w:rPr>
-        <w:tab/>
-      </w:r>
-      <w:r>
-        <w:rPr>
-          <w:rFonts w:ascii="Futura TEE" w:hAnsi="Futura TEE"/>
-          <w:sz w:val="20"/>
-          <w:szCs w:val="20"/>
-        </w:rPr>
-        <w:tab/>
-      </w:r>
-      <w:r>
-        <w:rPr>
-          <w:rFonts w:ascii="Futura TEE" w:hAnsi="Futura TEE"/>
-          <w:sz w:val="20"/>
-          <w:szCs w:val="20"/>
-        </w:rPr>
-        <w:tab/>
-      </w:r>
-      <w:r>
-        <w:rPr>
-          <w:rFonts w:ascii="Futura TEE" w:hAnsi="Futura TEE"/>
-          <w:sz w:val="20"/>
-          <w:szCs w:val="20"/>
-        </w:rPr>
-        <w:t>Graduation: June 2019</w:t>
+        <w:t>Control Theory, Image Processing, Digital System Design</w:t>
+      </w:r>
+      <w:r>
+        <w:rPr>
+          <w:rFonts w:ascii="Futura TEE" w:hAnsi="Futura TEE"/>
+          <w:sz w:val="20"/>
+          <w:szCs w:val="20"/>
+        </w:rPr>
+        <w:t>, Discrete Mathematics</w:t>
       </w:r>
     </w:p>
     <w:p>
@@ -638,12 +568,76 @@
         <w:widowControl w:val="0"/>
         <w:spacing w:line="300" w:lineRule="auto"/>
         <w:rPr>
-          <w:rFonts w:ascii="Futura TEE" w:eastAsia="Cambria" w:hAnsi="Futura TEE" w:cs="Cambria"/>
-          <w:sz w:val="6"/>
-          <w:szCs w:val="6"/>
-          <w:u w:val="single"/>
-        </w:rPr>
-      </w:pPr>
+          <w:rFonts w:ascii="Futura TEE" w:hAnsi="Futura TEE"/>
+          <w:sz w:val="20"/>
+          <w:szCs w:val="20"/>
+        </w:rPr>
+      </w:pPr>
+      <w:r>
+        <w:rPr>
+          <w:rFonts w:ascii="Futura TEE" w:hAnsi="Futura TEE"/>
+          <w:b/>
+          <w:sz w:val="20"/>
+          <w:szCs w:val="20"/>
+        </w:rPr>
+        <w:t>Holmdel High School</w:t>
+      </w:r>
+      <w:r>
+        <w:rPr>
+          <w:rFonts w:ascii="Futura TEE" w:hAnsi="Futura TEE"/>
+          <w:sz w:val="20"/>
+          <w:szCs w:val="20"/>
+        </w:rPr>
+        <w:t xml:space="preserve">, GPA: 4.6/4.0 (weighted) </w:t>
+      </w:r>
+      <w:r>
+        <w:rPr>
+          <w:rFonts w:ascii="Futura TEE" w:hAnsi="Futura TEE"/>
+          <w:sz w:val="20"/>
+          <w:szCs w:val="20"/>
+        </w:rPr>
+        <w:tab/>
+      </w:r>
+      <w:r>
+        <w:rPr>
+          <w:rFonts w:ascii="Futura TEE" w:hAnsi="Futura TEE"/>
+          <w:sz w:val="20"/>
+          <w:szCs w:val="20"/>
+        </w:rPr>
+        <w:tab/>
+      </w:r>
+      <w:r>
+        <w:rPr>
+          <w:rFonts w:ascii="Futura TEE" w:hAnsi="Futura TEE"/>
+          <w:sz w:val="20"/>
+          <w:szCs w:val="20"/>
+        </w:rPr>
+        <w:tab/>
+      </w:r>
+      <w:r>
+        <w:rPr>
+          <w:rFonts w:ascii="Futura TEE" w:hAnsi="Futura TEE"/>
+          <w:sz w:val="20"/>
+          <w:szCs w:val="20"/>
+        </w:rPr>
+        <w:tab/>
+      </w:r>
+      <w:r>
+        <w:rPr>
+          <w:rFonts w:ascii="Futura TEE" w:hAnsi="Futura TEE"/>
+          <w:sz w:val="20"/>
+          <w:szCs w:val="20"/>
+        </w:rPr>
+        <w:tab/>
+      </w:r>
+      <w:r>
+        <w:rPr>
+          <w:rFonts w:ascii="Futura TEE" w:hAnsi="Futura TEE"/>
+          <w:sz w:val="20"/>
+          <w:szCs w:val="20"/>
+        </w:rPr>
+        <w:t>Graduation: June 2019</w:t>
+      </w:r>
     </w:p>
     <w:p>
       <w:pPr>
@@ -1016,6 +1010,27 @@
         <w:tab/>
         <w:t xml:space="preserve"> Excel</w:t>
       </w:r>
+      <w:proofErr w:type="gramStart"/>
+      <w:r>
+        <w:rPr>
+          <w:rFonts w:ascii="Futura Lt" w:hAnsi="Futura Lt"/>
+          <w:sz w:val="20"/>
+          <w:szCs w:val="20"/>
+        </w:rPr>
+        <w:tab/>
+        <w:t xml:space="preserve">  </w:t>
+      </w:r>
+      <w:proofErr w:type="spellStart"/>
+      <w:r>
+        <w:rPr>
+          <w:rFonts w:ascii="Futura Lt" w:hAnsi="Futura Lt"/>
+          <w:sz w:val="20"/>
+          <w:szCs w:val="20"/>
+        </w:rPr>
+        <w:t>Vivado</w:t>
+      </w:r>
+      <w:proofErr w:type="spellEnd"/>
+      <w:proofErr w:type="gramEnd"/>
     </w:p>
     <w:p>
       <w:pPr>
@@ -1355,6 +1370,8 @@
         <w:spacing w:after="120" w:line="300" w:lineRule="auto"/>
         <w:rPr>
           <w:rFonts w:ascii="Futura Lt" w:hAnsi="Futura Lt"/>
+          <w:i/>
+          <w:iCs/>
           <w:sz w:val="20"/>
           <w:szCs w:val="20"/>
         </w:rPr>
@@ -1540,7 +1557,47 @@
           <w:sz w:val="20"/>
           <w:szCs w:val="20"/>
         </w:rPr>
-        <w:t>(1 year)</w:t>
+        <w:t xml:space="preserve">(1 </w:t>
+      </w:r>
+      <w:proofErr w:type="gramStart"/>
+      <w:r>
+        <w:rPr>
+          <w:rFonts w:ascii="Futura Lt" w:hAnsi="Futura Lt"/>
+          <w:i/>
+          <w:iCs/>
+          <w:sz w:val="20"/>
+          <w:szCs w:val="20"/>
+        </w:rPr>
+        <w:t>year)</w:t>
+      </w:r>
+      <w:r>
+        <w:rPr>
+          <w:rFonts w:ascii="Futura Lt" w:hAnsi="Futura Lt"/>
+          <w:i/>
+          <w:iCs/>
+          <w:sz w:val="20"/>
+          <w:szCs w:val="20"/>
+        </w:rPr>
+        <w:t xml:space="preserve"> </w:t>
+      </w:r>
+      <w:r>
+        <w:rPr>
+          <w:rFonts w:ascii="Futura Lt" w:hAnsi="Futura Lt"/>
+          <w:sz w:val="20"/>
+          <w:szCs w:val="20"/>
+        </w:rPr>
+        <w:t xml:space="preserve"> VHDL</w:t>
+      </w:r>
+      <w:proofErr w:type="gramEnd"/>
+      <w:r>
+        <w:rPr>
+          <w:rFonts w:ascii="Futura Lt" w:hAnsi="Futura Lt"/>
+          <w:i/>
+          <w:iCs/>
+          <w:sz w:val="20"/>
+          <w:szCs w:val="20"/>
+        </w:rPr>
+        <w:t xml:space="preserve"> (1 year)</w:t>
       </w:r>
     </w:p>
     <w:p>
@@ -1594,6 +1651,106 @@
         <w:widowControl w:val="0"/>
         <w:spacing w:line="300" w:lineRule="auto"/>
         <w:rPr>
+          <w:rFonts w:ascii="Futura Lt" w:eastAsia="HGSGothicE" w:hAnsi="Futura Lt"/>
+          <w:bCs/>
+          <w:i/>
+          <w:iCs/>
+          <w:sz w:val="20"/>
+          <w:szCs w:val="20"/>
+        </w:rPr>
+      </w:pPr>
+      <w:r>
+        <w:rPr>
+          <w:rFonts w:ascii="Futura Lt" w:eastAsia="HGSGothicE" w:hAnsi="Futura Lt"/>
+          <w:b/>
+          <w:sz w:val="20"/>
+          <w:szCs w:val="20"/>
+        </w:rPr>
+        <w:t xml:space="preserve">Herrick Technology Laboratories </w:t>
+      </w:r>
+      <w:r>
+        <w:rPr>
+          <w:rFonts w:ascii="Futura Lt" w:eastAsia="HGSGothicE" w:hAnsi="Futura Lt"/>
+          <w:bCs/>
+          <w:sz w:val="20"/>
+          <w:szCs w:val="20"/>
+        </w:rPr>
+        <w:t xml:space="preserve">| </w:t>
+      </w:r>
+      <w:r>
+        <w:rPr>
+          <w:rFonts w:ascii="Futura Lt" w:eastAsia="HGSGothicE" w:hAnsi="Futura Lt"/>
+          <w:bCs/>
+          <w:i/>
+          <w:iCs/>
+          <w:sz w:val="20"/>
+          <w:szCs w:val="20"/>
+        </w:rPr>
+        <w:t>Electrical Engineering Intern</w:t>
+      </w:r>
+      <w:r>
+        <w:rPr>
+          <w:rFonts w:ascii="Futura Lt" w:eastAsia="HGSGothicE" w:hAnsi="Futura Lt"/>
+          <w:bCs/>
+          <w:i/>
+          <w:iCs/>
+          <w:sz w:val="20"/>
+          <w:szCs w:val="20"/>
+        </w:rPr>
+        <w:tab/>
+      </w:r>
+      <w:r>
+        <w:rPr>
+          <w:rFonts w:ascii="Futura Lt" w:eastAsia="HGSGothicE" w:hAnsi="Futura Lt"/>
+          <w:bCs/>
+          <w:i/>
+          <w:iCs/>
+          <w:sz w:val="20"/>
+          <w:szCs w:val="20"/>
+        </w:rPr>
+        <w:tab/>
+      </w:r>
+      <w:r>
+        <w:rPr>
+          <w:rFonts w:ascii="Futura Lt" w:eastAsia="HGSGothicE" w:hAnsi="Futura Lt"/>
+          <w:bCs/>
+          <w:i/>
+          <w:iCs/>
+          <w:sz w:val="20"/>
+          <w:szCs w:val="20"/>
+        </w:rPr>
+        <w:tab/>
+      </w:r>
+      <w:r>
+        <w:rPr>
+          <w:rFonts w:ascii="Futura Lt" w:eastAsia="HGSGothicE" w:hAnsi="Futura Lt"/>
+          <w:bCs/>
+          <w:i/>
+          <w:iCs/>
+          <w:sz w:val="20"/>
+          <w:szCs w:val="20"/>
+        </w:rPr>
+        <w:tab/>
+        <w:t>2021</w:t>
+      </w:r>
+    </w:p>
+    <w:p>
+      <w:pPr>
+        <w:widowControl w:val="0"/>
+        <w:spacing w:line="300" w:lineRule="auto"/>
+        <w:rPr>
+          <w:rFonts w:ascii="Futura Lt" w:eastAsia="HGSGothicE" w:hAnsi="Futura Lt"/>
+          <w:bCs/>
+          <w:sz w:val="20"/>
+          <w:szCs w:val="20"/>
+        </w:rPr>
+      </w:pPr>
+    </w:p>
+    <w:p>
+      <w:pPr>
+        <w:widowControl w:val="0"/>
+        <w:spacing w:line="300" w:lineRule="auto"/>
+        <w:rPr>
           <w:rFonts w:ascii="Futura Lt" w:eastAsia="HGSGothicE" w:hAnsi="Futura Lt" w:hint="eastAsia"/>
           <w:bCs/>
           <w:sz w:val="20"/>
@@ -1781,7 +1938,15 @@
           <w:sz w:val="20"/>
           <w:szCs w:val="20"/>
         </w:rPr>
-        <w:t xml:space="preserve"> My projects are used by employees every day, including executives. </w:t>
+        <w:t xml:space="preserve"> </w:t>
+      </w:r>
+      <w:r>
+        <w:rPr>
+          <w:rFonts w:ascii="Futura Lt" w:eastAsia="HGSGothicE" w:hAnsi="Futura Lt"/>
+          <w:sz w:val="20"/>
+          <w:szCs w:val="20"/>
+        </w:rPr>
+        <w:t xml:space="preserve">Software is used daily for logging and data manipulation.  </w:t>
       </w:r>
     </w:p>
     <w:p>
@@ -1852,7 +2017,7 @@
         <w:widowControl w:val="0"/>
         <w:spacing w:line="300" w:lineRule="auto"/>
         <w:rPr>
-          <w:rFonts w:ascii="Futura Lt" w:eastAsia="HGSGothicE" w:hAnsi="Futura Lt" w:hint="eastAsia"/>
+          <w:rFonts w:ascii="Futura Lt" w:eastAsia="HGSGothicE" w:hAnsi="Futura Lt"/>
           <w:b/>
           <w:i/>
           <w:iCs/>
@@ -1930,89 +2095,6 @@
         </w:rPr>
         <w:t>2019-2020</w:t>
       </w:r>
-    </w:p>
-    <w:p>
-      <w:pPr>
-        <w:widowControl w:val="0"/>
-        <w:spacing w:after="120" w:line="300" w:lineRule="auto"/>
-        <w:rPr>
-          <w:rFonts w:ascii="Futura Lt" w:eastAsia="HGSGothicE" w:hAnsi="Futura Lt" w:hint="eastAsia"/>
-          <w:i/>
-          <w:iCs/>
-          <w:sz w:val="20"/>
-          <w:szCs w:val="20"/>
-        </w:rPr>
-      </w:pPr>
-      <w:r>
-        <w:rPr>
-          <w:rFonts w:ascii="Futura Lt" w:eastAsia="HGSGothicE" w:hAnsi="Futura Lt"/>
-          <w:b/>
-          <w:sz w:val="20"/>
-          <w:szCs w:val="20"/>
-        </w:rPr>
-        <w:t xml:space="preserve">Bricks4Kidz: </w:t>
-      </w:r>
-      <w:r>
-        <w:rPr>
-          <w:rFonts w:ascii="Futura Lt" w:eastAsia="HGSGothicE" w:hAnsi="Futura Lt"/>
-          <w:sz w:val="20"/>
-          <w:szCs w:val="20"/>
-        </w:rPr>
-        <w:t xml:space="preserve">Helped children build motorized Lego creations. </w:t>
-      </w:r>
-      <w:r>
-        <w:rPr>
-          <w:rFonts w:ascii="Futura Lt" w:eastAsia="HGSGothicE" w:hAnsi="Futura Lt"/>
-          <w:sz w:val="20"/>
-          <w:szCs w:val="20"/>
-        </w:rPr>
-        <w:tab/>
-      </w:r>
-      <w:r>
-        <w:rPr>
-          <w:rFonts w:ascii="Futura Lt" w:eastAsia="HGSGothicE" w:hAnsi="Futura Lt"/>
-          <w:sz w:val="20"/>
-          <w:szCs w:val="20"/>
-        </w:rPr>
-        <w:tab/>
-      </w:r>
-      <w:r>
-        <w:rPr>
-          <w:rFonts w:ascii="Futura Lt" w:eastAsia="HGSGothicE" w:hAnsi="Futura Lt"/>
-          <w:sz w:val="20"/>
-          <w:szCs w:val="20"/>
-        </w:rPr>
-        <w:tab/>
-      </w:r>
-      <w:r>
-        <w:rPr>
-          <w:rFonts w:ascii="Futura Lt" w:eastAsia="HGSGothicE" w:hAnsi="Futura Lt"/>
-          <w:sz w:val="20"/>
-          <w:szCs w:val="20"/>
-        </w:rPr>
-        <w:tab/>
-      </w:r>
-      <w:r>
-        <w:rPr>
-          <w:rFonts w:ascii="Futura Lt" w:eastAsia="HGSGothicE" w:hAnsi="Futura Lt"/>
-          <w:i/>
-          <w:iCs/>
-          <w:sz w:val="20"/>
-          <w:szCs w:val="20"/>
-        </w:rPr>
-        <w:t>2017-2018</w:t>
-      </w:r>
-    </w:p>
-    <w:p>
-      <w:pPr>
-        <w:widowControl w:val="0"/>
-        <w:spacing w:line="300" w:lineRule="auto"/>
-        <w:rPr>
-          <w:rFonts w:ascii="Futura Lt" w:hAnsi="Futura Lt"/>
-          <w:sz w:val="6"/>
-          <w:szCs w:val="6"/>
-        </w:rPr>
-      </w:pPr>
     </w:p>
     <w:p>
       <w:pPr>

</xml_diff>

<commit_message>
Herrick/Chester updates on main resume
</commit_message>
<xml_diff>
--- a/ResumeRework.docx
+++ b/ResumeRework.docx
@@ -1,6 +1,6 @@
 
 <file path=word/document.xml><?xml version="1.0" encoding="utf-8"?>
-<w:document xmlns:wpc="http://schemas.microsoft.com/office/word/2010/wordprocessingCanvas" xmlns:cx="http://schemas.microsoft.com/office/drawing/2014/chartex" xmlns:cx1="http://schemas.microsoft.com/office/drawing/2015/9/8/chartex" xmlns:cx2="http://schemas.microsoft.com/office/drawing/2015/10/21/chartex" xmlns:cx3="http://schemas.microsoft.com/office/drawing/2016/5/9/chartex" xmlns:cx4="http://schemas.microsoft.com/office/drawing/2016/5/10/chartex" xmlns:cx5="http://schemas.microsoft.com/office/drawing/2016/5/11/chartex" xmlns:cx6="http://schemas.microsoft.com/office/drawing/2016/5/12/chartex" xmlns:cx7="http://schemas.microsoft.com/office/drawing/2016/5/13/chartex" xmlns:cx8="http://schemas.microsoft.com/office/drawing/2016/5/14/chartex" xmlns:mc="http://schemas.openxmlformats.org/markup-compatibility/2006" xmlns:aink="http://schemas.microsoft.com/office/drawing/2016/ink" xmlns:am3d="http://schemas.microsoft.com/office/drawing/2017/model3d" xmlns:o="urn:schemas-microsoft-com:office:office" xmlns:r="http://schemas.openxmlformats.org/officeDocument/2006/relationships" xmlns:m="http://schemas.openxmlformats.org/officeDocument/2006/math" xmlns:v="urn:schemas-microsoft-com:vml" xmlns:wp14="http://schemas.microsoft.com/office/word/2010/wordprocessingDrawing" xmlns:wp="http://schemas.openxmlformats.org/drawingml/2006/wordprocessingDrawing" xmlns:w10="urn:schemas-microsoft-com:office:word" xmlns:w="http://schemas.openxmlformats.org/wordprocessingml/2006/main" xmlns:w14="http://schemas.microsoft.com/office/word/2010/wordml" xmlns:w15="http://schemas.microsoft.com/office/word/2012/wordml" xmlns:w16cex="http://schemas.microsoft.com/office/word/2018/wordml/cex" xmlns:w16cid="http://schemas.microsoft.com/office/word/2016/wordml/cid" xmlns:w16="http://schemas.microsoft.com/office/word/2018/wordml" xmlns:w16se="http://schemas.microsoft.com/office/word/2015/wordml/symex" xmlns:wpg="http://schemas.microsoft.com/office/word/2010/wordprocessingGroup" xmlns:wpi="http://schemas.microsoft.com/office/word/2010/wordprocessingInk" xmlns:wne="http://schemas.microsoft.com/office/word/2006/wordml" xmlns:wps="http://schemas.microsoft.com/office/word/2010/wordprocessingShape" mc:Ignorable="w14 w15 w16se w16cid w16 w16cex wp14">
+<w:document xmlns:wpc="http://schemas.microsoft.com/office/word/2010/wordprocessingCanvas" xmlns:cx="http://schemas.microsoft.com/office/drawing/2014/chartex" xmlns:cx1="http://schemas.microsoft.com/office/drawing/2015/9/8/chartex" xmlns:cx2="http://schemas.microsoft.com/office/drawing/2015/10/21/chartex" xmlns:cx3="http://schemas.microsoft.com/office/drawing/2016/5/9/chartex" xmlns:cx4="http://schemas.microsoft.com/office/drawing/2016/5/10/chartex" xmlns:cx5="http://schemas.microsoft.com/office/drawing/2016/5/11/chartex" xmlns:cx6="http://schemas.microsoft.com/office/drawing/2016/5/12/chartex" xmlns:cx7="http://schemas.microsoft.com/office/drawing/2016/5/13/chartex" xmlns:cx8="http://schemas.microsoft.com/office/drawing/2016/5/14/chartex" xmlns:mc="http://schemas.openxmlformats.org/markup-compatibility/2006" xmlns:aink="http://schemas.microsoft.com/office/drawing/2016/ink" xmlns:am3d="http://schemas.microsoft.com/office/drawing/2017/model3d" xmlns:o="urn:schemas-microsoft-com:office:office" xmlns:r="http://schemas.openxmlformats.org/officeDocument/2006/relationships" xmlns:m="http://schemas.openxmlformats.org/officeDocument/2006/math" xmlns:v="urn:schemas-microsoft-com:vml" xmlns:wp14="http://schemas.microsoft.com/office/word/2010/wordprocessingDrawing" xmlns:wp="http://schemas.openxmlformats.org/drawingml/2006/wordprocessingDrawing" xmlns:w10="urn:schemas-microsoft-com:office:word" xmlns:w="http://schemas.openxmlformats.org/wordprocessingml/2006/main" xmlns:w14="http://schemas.microsoft.com/office/word/2010/wordml" xmlns:w15="http://schemas.microsoft.com/office/word/2012/wordml" xmlns:w16cex="http://schemas.microsoft.com/office/word/2018/wordml/cex" xmlns:w16cid="http://schemas.microsoft.com/office/word/2016/wordml/cid" xmlns:w16="http://schemas.microsoft.com/office/word/2018/wordml" xmlns:w16sdtdh="http://schemas.microsoft.com/office/word/2020/wordml/sdtdatahash" xmlns:w16se="http://schemas.microsoft.com/office/word/2015/wordml/symex" xmlns:wpg="http://schemas.microsoft.com/office/word/2010/wordprocessingGroup" xmlns:wpi="http://schemas.microsoft.com/office/word/2010/wordprocessingInk" xmlns:wne="http://schemas.microsoft.com/office/word/2006/wordml" xmlns:wps="http://schemas.microsoft.com/office/word/2010/wordprocessingShape" mc:Ignorable="w14 w15 w16se w16cid w16 w16cex w16sdtdh wp14">
   <w:body>
     <w:p>
       <w:pPr>
@@ -307,7 +307,7 @@
           <w:sz w:val="20"/>
           <w:szCs w:val="20"/>
         </w:rPr>
-        <w:t>82</w:t>
+        <w:t>73</w:t>
       </w:r>
       <w:r>
         <w:rPr>
@@ -1406,23 +1406,39 @@
           <w:sz w:val="20"/>
           <w:szCs w:val="20"/>
         </w:rPr>
-        <w:t xml:space="preserve"> / .NET</w:t>
-      </w:r>
-      <w:r>
-        <w:rPr>
-          <w:rFonts w:ascii="Futura Lt" w:hAnsi="Futura Lt"/>
-          <w:sz w:val="20"/>
-          <w:szCs w:val="20"/>
-        </w:rPr>
-        <w:t xml:space="preserve"> </w:t>
-      </w:r>
-      <w:r>
-        <w:rPr>
-          <w:rFonts w:ascii="Futura Lt" w:hAnsi="Futura Lt"/>
-          <w:sz w:val="20"/>
-          <w:szCs w:val="20"/>
-        </w:rPr>
-        <w:t xml:space="preserve">Framework </w:t>
+        <w:t>/.NET</w:t>
+      </w:r>
+      <w:r>
+        <w:rPr>
+          <w:rFonts w:ascii="Futura Lt" w:hAnsi="Futura Lt"/>
+          <w:sz w:val="20"/>
+          <w:szCs w:val="20"/>
+        </w:rPr>
+        <w:t xml:space="preserve"> </w:t>
+      </w:r>
+      <w:r>
+        <w:rPr>
+          <w:rFonts w:ascii="Futura Lt" w:hAnsi="Futura Lt"/>
+          <w:sz w:val="20"/>
+          <w:szCs w:val="20"/>
+        </w:rPr>
+        <w:t>Framewor</w:t>
+      </w:r>
+      <w:r>
+        <w:rPr>
+          <w:rFonts w:ascii="Futura Lt" w:hAnsi="Futura Lt"/>
+          <w:sz w:val="20"/>
+          <w:szCs w:val="20"/>
+        </w:rPr>
+        <w:t>k/Qt</w:t>
+      </w:r>
+      <w:r>
+        <w:rPr>
+          <w:rFonts w:ascii="Futura Lt" w:hAnsi="Futura Lt"/>
+          <w:sz w:val="20"/>
+          <w:szCs w:val="20"/>
+        </w:rPr>
+        <w:t xml:space="preserve"> </w:t>
       </w:r>
       <w:r>
         <w:rPr>
@@ -1651,7 +1667,7 @@
         <w:widowControl w:val="0"/>
         <w:spacing w:line="300" w:lineRule="auto"/>
         <w:rPr>
-          <w:rFonts w:ascii="Futura Lt" w:eastAsia="HGSGothicE" w:hAnsi="Futura Lt"/>
+          <w:rFonts w:ascii="Futura Lt" w:eastAsia="HGSGothicE" w:hAnsi="Futura Lt" w:hint="eastAsia"/>
           <w:bCs/>
           <w:i/>
           <w:iCs/>
@@ -1745,6 +1761,56 @@
           <w:szCs w:val="20"/>
         </w:rPr>
       </w:pPr>
+      <w:r>
+        <w:rPr>
+          <w:rFonts w:ascii="Futura Lt" w:eastAsia="HGSGothicE" w:hAnsi="Futura Lt"/>
+          <w:bCs/>
+          <w:sz w:val="20"/>
+          <w:szCs w:val="20"/>
+        </w:rPr>
+        <w:t xml:space="preserve">     Worked on government contracted software-defined radios, specifically on </w:t>
+      </w:r>
+      <w:proofErr w:type="gramStart"/>
+      <w:r>
+        <w:rPr>
+          <w:rFonts w:ascii="Futura Lt" w:eastAsia="HGSGothicE" w:hAnsi="Futura Lt"/>
+          <w:bCs/>
+          <w:sz w:val="20"/>
+          <w:szCs w:val="20"/>
+        </w:rPr>
+        <w:t>encrypted</w:t>
+      </w:r>
+      <w:proofErr w:type="gramEnd"/>
+      <w:r>
+        <w:rPr>
+          <w:rFonts w:ascii="Futura Lt" w:eastAsia="HGSGothicE" w:hAnsi="Futura Lt"/>
+          <w:bCs/>
+          <w:sz w:val="20"/>
+          <w:szCs w:val="20"/>
+        </w:rPr>
+        <w:t xml:space="preserve"> </w:t>
+      </w:r>
+    </w:p>
+    <w:p>
+      <w:pPr>
+        <w:widowControl w:val="0"/>
+        <w:spacing w:line="300" w:lineRule="auto"/>
+        <w:rPr>
+          <w:rFonts w:ascii="Futura Lt" w:eastAsia="HGSGothicE" w:hAnsi="Futura Lt" w:hint="eastAsia"/>
+          <w:bCs/>
+          <w:sz w:val="20"/>
+          <w:szCs w:val="20"/>
+        </w:rPr>
+      </w:pPr>
+      <w:r>
+        <w:rPr>
+          <w:rFonts w:ascii="Futura Lt" w:eastAsia="HGSGothicE" w:hAnsi="Futura Lt"/>
+          <w:bCs/>
+          <w:sz w:val="20"/>
+          <w:szCs w:val="20"/>
+        </w:rPr>
+        <w:t xml:space="preserve">     removable memory modules and tools for reusing hardware with classified information. </w:t>
+      </w:r>
     </w:p>
     <w:p>
       <w:pPr>
@@ -2017,7 +2083,7 @@
         <w:widowControl w:val="0"/>
         <w:spacing w:line="300" w:lineRule="auto"/>
         <w:rPr>
-          <w:rFonts w:ascii="Futura Lt" w:eastAsia="HGSGothicE" w:hAnsi="Futura Lt"/>
+          <w:rFonts w:ascii="Futura Lt" w:eastAsia="HGSGothicE" w:hAnsi="Futura Lt" w:hint="eastAsia"/>
           <w:b/>
           <w:i/>
           <w:iCs/>
@@ -2132,6 +2198,164 @@
         </w:rPr>
       </w:pPr>
       <w:hyperlink r:id="rId7" w:history="1">
+        <w:proofErr w:type="gramStart"/>
+        <w:r>
+          <w:rPr>
+            <w:rStyle w:val="Hyperlink"/>
+            <w:rFonts w:ascii="Futura Lt" w:hAnsi="Futura Lt"/>
+            <w:b/>
+            <w:color w:val="auto"/>
+            <w:sz w:val="20"/>
+            <w:szCs w:val="20"/>
+            <w:u w:val="none"/>
+          </w:rPr>
+          <w:t>Light-Blue</w:t>
+        </w:r>
+        <w:proofErr w:type="gramEnd"/>
+        <w:r>
+          <w:rPr>
+            <w:rStyle w:val="Hyperlink"/>
+            <w:rFonts w:ascii="Futura Lt" w:hAnsi="Futura Lt"/>
+            <w:b/>
+            <w:color w:val="auto"/>
+            <w:sz w:val="20"/>
+            <w:szCs w:val="20"/>
+            <w:u w:val="none"/>
+          </w:rPr>
+          <w:t>:</w:t>
+        </w:r>
+      </w:hyperlink>
+      <w:r>
+        <w:rPr>
+          <w:rFonts w:ascii="Futura Lt" w:hAnsi="Futura Lt"/>
+          <w:b/>
+          <w:sz w:val="20"/>
+          <w:szCs w:val="20"/>
+        </w:rPr>
+        <w:t xml:space="preserve"> </w:t>
+      </w:r>
+      <w:r>
+        <w:rPr>
+          <w:rFonts w:ascii="Futura Lt" w:hAnsi="Futura Lt"/>
+          <w:b/>
+          <w:sz w:val="20"/>
+          <w:szCs w:val="20"/>
+        </w:rPr>
+        <w:t xml:space="preserve">Winner of </w:t>
+      </w:r>
+      <w:proofErr w:type="spellStart"/>
+      <w:r>
+        <w:rPr>
+          <w:rFonts w:ascii="Futura Lt" w:hAnsi="Futura Lt"/>
+          <w:b/>
+          <w:sz w:val="20"/>
+          <w:szCs w:val="20"/>
+        </w:rPr>
+        <w:t>HackRU</w:t>
+      </w:r>
+      <w:proofErr w:type="spellEnd"/>
+      <w:r>
+        <w:rPr>
+          <w:rFonts w:ascii="Futura Lt" w:hAnsi="Futura Lt"/>
+          <w:b/>
+          <w:sz w:val="20"/>
+          <w:szCs w:val="20"/>
+        </w:rPr>
+        <w:t xml:space="preserve"> </w:t>
+      </w:r>
+      <w:r>
+        <w:rPr>
+          <w:rFonts w:ascii="Futura Lt" w:hAnsi="Futura Lt"/>
+          <w:b/>
+          <w:sz w:val="20"/>
+          <w:szCs w:val="20"/>
+        </w:rPr>
+        <w:t>Spring</w:t>
+      </w:r>
+      <w:r>
+        <w:rPr>
+          <w:rFonts w:ascii="Futura Lt" w:hAnsi="Futura Lt"/>
+          <w:b/>
+          <w:sz w:val="20"/>
+          <w:szCs w:val="20"/>
+        </w:rPr>
+        <w:t xml:space="preserve"> </w:t>
+      </w:r>
+      <w:r>
+        <w:rPr>
+          <w:rFonts w:ascii="Futura Lt" w:hAnsi="Futura Lt"/>
+          <w:b/>
+          <w:sz w:val="20"/>
+          <w:szCs w:val="20"/>
+        </w:rPr>
+        <w:t>2021</w:t>
+      </w:r>
+      <w:r>
+        <w:rPr>
+          <w:rFonts w:ascii="Futura Lt" w:hAnsi="Futura Lt"/>
+          <w:b/>
+          <w:sz w:val="20"/>
+          <w:szCs w:val="20"/>
+        </w:rPr>
+        <w:t xml:space="preserve"> Maverick Track: </w:t>
+      </w:r>
+      <w:r>
+        <w:rPr>
+          <w:rFonts w:ascii="Futura Lt" w:hAnsi="Futura Lt"/>
+          <w:bCs/>
+          <w:sz w:val="20"/>
+          <w:szCs w:val="20"/>
+        </w:rPr>
+        <w:t xml:space="preserve">Built and programmed a chess-playing robot on the frame of a 3D printer with a </w:t>
+      </w:r>
+      <w:r>
+        <w:rPr>
+          <w:rFonts w:ascii="Futura Lt" w:hAnsi="Futura Lt"/>
+          <w:bCs/>
+          <w:sz w:val="20"/>
+          <w:szCs w:val="20"/>
+        </w:rPr>
+        <w:t xml:space="preserve">claw, </w:t>
+      </w:r>
+      <w:proofErr w:type="spellStart"/>
+      <w:r>
+        <w:rPr>
+          <w:rFonts w:ascii="Futura Lt" w:hAnsi="Futura Lt"/>
+          <w:bCs/>
+          <w:sz w:val="20"/>
+          <w:szCs w:val="20"/>
+        </w:rPr>
+        <w:t>webUI</w:t>
+      </w:r>
+      <w:proofErr w:type="spellEnd"/>
+      <w:r>
+        <w:rPr>
+          <w:rFonts w:ascii="Futura Lt" w:hAnsi="Futura Lt"/>
+          <w:bCs/>
+          <w:sz w:val="20"/>
+          <w:szCs w:val="20"/>
+        </w:rPr>
+        <w:t xml:space="preserve">, and computer vision for recognizing game states. </w:t>
+      </w:r>
+      <w:r>
+        <w:rPr>
+          <w:rFonts w:ascii="Futura Lt" w:hAnsi="Futura Lt"/>
+          <w:bCs/>
+          <w:sz w:val="20"/>
+          <w:szCs w:val="20"/>
+        </w:rPr>
+        <w:t xml:space="preserve"> </w:t>
+      </w:r>
+    </w:p>
+    <w:p>
+      <w:pPr>
+        <w:widowControl w:val="0"/>
+        <w:spacing w:line="300" w:lineRule="auto"/>
+        <w:rPr>
+          <w:bCs/>
+        </w:rPr>
+      </w:pPr>
+      <w:hyperlink r:id="rId8" w:history="1">
         <w:r>
           <w:rPr>
             <w:rStyle w:val="Hyperlink"/>
@@ -2222,7 +2446,7 @@
           <w:u w:val="single"/>
         </w:rPr>
       </w:pPr>
-      <w:hyperlink r:id="rId8">
+      <w:hyperlink r:id="rId9">
         <w:r>
           <w:rPr>
             <w:rFonts w:ascii="Futura Lt" w:hAnsi="Futura Lt"/>
@@ -2279,7 +2503,7 @@
           <w:szCs w:val="20"/>
         </w:rPr>
       </w:pPr>
-      <w:hyperlink r:id="rId9">
+      <w:hyperlink r:id="rId10">
         <w:r>
           <w:rPr>
             <w:rFonts w:ascii="Futura Lt" w:hAnsi="Futura Lt"/>
@@ -2632,99 +2856,8 @@
         <w:t xml:space="preserve">Mentoring the team in 3D modeling, 3D printing, and construction, competed at Worlds Championship. </w:t>
       </w:r>
     </w:p>
-    <w:p>
-      <w:pPr>
-        <w:widowControl w:val="0"/>
-        <w:spacing w:line="300" w:lineRule="auto"/>
-        <w:rPr>
-          <w:rFonts w:ascii="Futura Lt" w:hAnsi="Futura Lt"/>
-          <w:sz w:val="20"/>
-          <w:szCs w:val="20"/>
-        </w:rPr>
-      </w:pPr>
-      <w:r>
-        <w:rPr>
-          <w:rFonts w:ascii="Futura Lt" w:hAnsi="Futura Lt"/>
-          <w:b/>
-          <w:sz w:val="20"/>
-          <w:szCs w:val="20"/>
-        </w:rPr>
-        <w:t>Cybersecurity Club</w:t>
-      </w:r>
-      <w:r>
-        <w:rPr>
-          <w:rFonts w:ascii="Futura Lt" w:hAnsi="Futura Lt"/>
-          <w:bCs/>
-          <w:sz w:val="20"/>
-          <w:szCs w:val="20"/>
-        </w:rPr>
-        <w:t>.</w:t>
-      </w:r>
-      <w:r>
-        <w:rPr>
-          <w:rFonts w:ascii="Futura Lt" w:hAnsi="Futura Lt"/>
-          <w:b/>
-          <w:sz w:val="20"/>
-          <w:szCs w:val="20"/>
-        </w:rPr>
-        <w:t xml:space="preserve"> </w:t>
-      </w:r>
-      <w:r>
-        <w:rPr>
-          <w:rFonts w:ascii="Futura Lt" w:hAnsi="Futura Lt"/>
-          <w:sz w:val="20"/>
-          <w:szCs w:val="20"/>
-        </w:rPr>
-        <w:t xml:space="preserve">Grades 11-12. Secretary: Grade 11-12. </w:t>
-      </w:r>
-    </w:p>
-    <w:p>
-      <w:pPr>
-        <w:widowControl w:val="0"/>
-        <w:spacing w:line="300" w:lineRule="auto"/>
-        <w:rPr>
-          <w:rFonts w:ascii="Futura Lt" w:hAnsi="Futura Lt"/>
-          <w:sz w:val="20"/>
-          <w:szCs w:val="20"/>
-        </w:rPr>
-      </w:pPr>
-      <w:r>
-        <w:rPr>
-          <w:rFonts w:ascii="Futura Lt" w:hAnsi="Futura Lt"/>
-          <w:sz w:val="20"/>
-          <w:szCs w:val="20"/>
-        </w:rPr>
-        <w:t>Founded club</w:t>
-      </w:r>
-      <w:r>
-        <w:rPr>
-          <w:rFonts w:ascii="Futura Lt" w:hAnsi="Futura Lt"/>
-          <w:sz w:val="20"/>
-          <w:szCs w:val="20"/>
-        </w:rPr>
-        <w:t xml:space="preserve"> and taught members Cybersecurity skills in preparation for the </w:t>
-      </w:r>
-      <w:proofErr w:type="spellStart"/>
-      <w:r>
-        <w:rPr>
-          <w:rFonts w:ascii="Futura Lt" w:hAnsi="Futura Lt"/>
-          <w:sz w:val="20"/>
-          <w:szCs w:val="20"/>
-        </w:rPr>
-        <w:t>CyberPatriot</w:t>
-      </w:r>
-      <w:proofErr w:type="spellEnd"/>
-      <w:r>
-        <w:rPr>
-          <w:rFonts w:ascii="Futura Lt" w:hAnsi="Futura Lt"/>
-          <w:sz w:val="20"/>
-          <w:szCs w:val="20"/>
-        </w:rPr>
-        <w:t xml:space="preserve"> competition. </w:t>
-      </w:r>
-    </w:p>
     <w:sectPr>
-      <w:footerReference w:type="default" r:id="rId10"/>
+      <w:footerReference w:type="default" r:id="rId11"/>
       <w:pgSz w:w="12240" w:h="15840"/>
       <w:pgMar w:top="936" w:right="864" w:bottom="936" w:left="1152" w:header="0" w:footer="720" w:gutter="0"/>
       <w:pgNumType w:start="1"/>
@@ -2735,7 +2868,7 @@
 </file>
 
 <file path=word/endnotes.xml><?xml version="1.0" encoding="utf-8"?>
-<w:endnotes xmlns:wpc="http://schemas.microsoft.com/office/word/2010/wordprocessingCanvas" xmlns:cx="http://schemas.microsoft.com/office/drawing/2014/chartex" xmlns:cx1="http://schemas.microsoft.com/office/drawing/2015/9/8/chartex" xmlns:cx2="http://schemas.microsoft.com/office/drawing/2015/10/21/chartex" xmlns:cx3="http://schemas.microsoft.com/office/drawing/2016/5/9/chartex" xmlns:cx4="http://schemas.microsoft.com/office/drawing/2016/5/10/chartex" xmlns:cx5="http://schemas.microsoft.com/office/drawing/2016/5/11/chartex" xmlns:cx6="http://schemas.microsoft.com/office/drawing/2016/5/12/chartex" xmlns:cx7="http://schemas.microsoft.com/office/drawing/2016/5/13/chartex" xmlns:cx8="http://schemas.microsoft.com/office/drawing/2016/5/14/chartex" xmlns:mc="http://schemas.openxmlformats.org/markup-compatibility/2006" xmlns:aink="http://schemas.microsoft.com/office/drawing/2016/ink" xmlns:am3d="http://schemas.microsoft.com/office/drawing/2017/model3d" xmlns:o="urn:schemas-microsoft-com:office:office" xmlns:r="http://schemas.openxmlformats.org/officeDocument/2006/relationships" xmlns:m="http://schemas.openxmlformats.org/officeDocument/2006/math" xmlns:v="urn:schemas-microsoft-com:vml" xmlns:wp14="http://schemas.microsoft.com/office/word/2010/wordprocessingDrawing" xmlns:wp="http://schemas.openxmlformats.org/drawingml/2006/wordprocessingDrawing" xmlns:w10="urn:schemas-microsoft-com:office:word" xmlns:w="http://schemas.openxmlformats.org/wordprocessingml/2006/main" xmlns:w14="http://schemas.microsoft.com/office/word/2010/wordml" xmlns:w15="http://schemas.microsoft.com/office/word/2012/wordml" xmlns:w16cex="http://schemas.microsoft.com/office/word/2018/wordml/cex" xmlns:w16cid="http://schemas.microsoft.com/office/word/2016/wordml/cid" xmlns:w16="http://schemas.microsoft.com/office/word/2018/wordml" xmlns:w16se="http://schemas.microsoft.com/office/word/2015/wordml/symex" xmlns:wpg="http://schemas.microsoft.com/office/word/2010/wordprocessingGroup" xmlns:wpi="http://schemas.microsoft.com/office/word/2010/wordprocessingInk" xmlns:wne="http://schemas.microsoft.com/office/word/2006/wordml" xmlns:wps="http://schemas.microsoft.com/office/word/2010/wordprocessingShape" mc:Ignorable="w14 w15 w16se w16cid w16 w16cex wp14">
+<w:endnotes xmlns:wpc="http://schemas.microsoft.com/office/word/2010/wordprocessingCanvas" xmlns:cx="http://schemas.microsoft.com/office/drawing/2014/chartex" xmlns:cx1="http://schemas.microsoft.com/office/drawing/2015/9/8/chartex" xmlns:cx2="http://schemas.microsoft.com/office/drawing/2015/10/21/chartex" xmlns:cx3="http://schemas.microsoft.com/office/drawing/2016/5/9/chartex" xmlns:cx4="http://schemas.microsoft.com/office/drawing/2016/5/10/chartex" xmlns:cx5="http://schemas.microsoft.com/office/drawing/2016/5/11/chartex" xmlns:cx6="http://schemas.microsoft.com/office/drawing/2016/5/12/chartex" xmlns:cx7="http://schemas.microsoft.com/office/drawing/2016/5/13/chartex" xmlns:cx8="http://schemas.microsoft.com/office/drawing/2016/5/14/chartex" xmlns:mc="http://schemas.openxmlformats.org/markup-compatibility/2006" xmlns:aink="http://schemas.microsoft.com/office/drawing/2016/ink" xmlns:am3d="http://schemas.microsoft.com/office/drawing/2017/model3d" xmlns:o="urn:schemas-microsoft-com:office:office" xmlns:r="http://schemas.openxmlformats.org/officeDocument/2006/relationships" xmlns:m="http://schemas.openxmlformats.org/officeDocument/2006/math" xmlns:v="urn:schemas-microsoft-com:vml" xmlns:wp14="http://schemas.microsoft.com/office/word/2010/wordprocessingDrawing" xmlns:wp="http://schemas.openxmlformats.org/drawingml/2006/wordprocessingDrawing" xmlns:w10="urn:schemas-microsoft-com:office:word" xmlns:w="http://schemas.openxmlformats.org/wordprocessingml/2006/main" xmlns:w14="http://schemas.microsoft.com/office/word/2010/wordml" xmlns:w15="http://schemas.microsoft.com/office/word/2012/wordml" xmlns:w16cex="http://schemas.microsoft.com/office/word/2018/wordml/cex" xmlns:w16cid="http://schemas.microsoft.com/office/word/2016/wordml/cid" xmlns:w16="http://schemas.microsoft.com/office/word/2018/wordml" xmlns:w16sdtdh="http://schemas.microsoft.com/office/word/2020/wordml/sdtdatahash" xmlns:w16se="http://schemas.microsoft.com/office/word/2015/wordml/symex" xmlns:wpg="http://schemas.microsoft.com/office/word/2010/wordprocessingGroup" xmlns:wpi="http://schemas.microsoft.com/office/word/2010/wordprocessingInk" xmlns:wne="http://schemas.microsoft.com/office/word/2006/wordml" xmlns:wps="http://schemas.microsoft.com/office/word/2010/wordprocessingShape" mc:Ignorable="w14 w15 w16se w16cid w16 w16cex w16sdtdh wp14">
   <w:endnote w:type="separator" w:id="-1">
     <w:p>
       <w:pPr>
@@ -2760,7 +2893,7 @@
 </file>
 
 <file path=word/footer1.xml><?xml version="1.0" encoding="utf-8"?>
-<w:ftr xmlns:wpc="http://schemas.microsoft.com/office/word/2010/wordprocessingCanvas" xmlns:cx="http://schemas.microsoft.com/office/drawing/2014/chartex" xmlns:cx1="http://schemas.microsoft.com/office/drawing/2015/9/8/chartex" xmlns:cx2="http://schemas.microsoft.com/office/drawing/2015/10/21/chartex" xmlns:cx3="http://schemas.microsoft.com/office/drawing/2016/5/9/chartex" xmlns:cx4="http://schemas.microsoft.com/office/drawing/2016/5/10/chartex" xmlns:cx5="http://schemas.microsoft.com/office/drawing/2016/5/11/chartex" xmlns:cx6="http://schemas.microsoft.com/office/drawing/2016/5/12/chartex" xmlns:cx7="http://schemas.microsoft.com/office/drawing/2016/5/13/chartex" xmlns:cx8="http://schemas.microsoft.com/office/drawing/2016/5/14/chartex" xmlns:mc="http://schemas.openxmlformats.org/markup-compatibility/2006" xmlns:aink="http://schemas.microsoft.com/office/drawing/2016/ink" xmlns:am3d="http://schemas.microsoft.com/office/drawing/2017/model3d" xmlns:o="urn:schemas-microsoft-com:office:office" xmlns:r="http://schemas.openxmlformats.org/officeDocument/2006/relationships" xmlns:m="http://schemas.openxmlformats.org/officeDocument/2006/math" xmlns:v="urn:schemas-microsoft-com:vml" xmlns:wp14="http://schemas.microsoft.com/office/word/2010/wordprocessingDrawing" xmlns:wp="http://schemas.openxmlformats.org/drawingml/2006/wordprocessingDrawing" xmlns:w10="urn:schemas-microsoft-com:office:word" xmlns:w="http://schemas.openxmlformats.org/wordprocessingml/2006/main" xmlns:w14="http://schemas.microsoft.com/office/word/2010/wordml" xmlns:w15="http://schemas.microsoft.com/office/word/2012/wordml" xmlns:w16cex="http://schemas.microsoft.com/office/word/2018/wordml/cex" xmlns:w16cid="http://schemas.microsoft.com/office/word/2016/wordml/cid" xmlns:w16="http://schemas.microsoft.com/office/word/2018/wordml" xmlns:w16se="http://schemas.microsoft.com/office/word/2015/wordml/symex" xmlns:wpg="http://schemas.microsoft.com/office/word/2010/wordprocessingGroup" xmlns:wpi="http://schemas.microsoft.com/office/word/2010/wordprocessingInk" xmlns:wne="http://schemas.microsoft.com/office/word/2006/wordml" xmlns:wps="http://schemas.microsoft.com/office/word/2010/wordprocessingShape" mc:Ignorable="w14 w15 w16se w16cid w16 w16cex wp14">
+<w:ftr xmlns:wpc="http://schemas.microsoft.com/office/word/2010/wordprocessingCanvas" xmlns:cx="http://schemas.microsoft.com/office/drawing/2014/chartex" xmlns:cx1="http://schemas.microsoft.com/office/drawing/2015/9/8/chartex" xmlns:cx2="http://schemas.microsoft.com/office/drawing/2015/10/21/chartex" xmlns:cx3="http://schemas.microsoft.com/office/drawing/2016/5/9/chartex" xmlns:cx4="http://schemas.microsoft.com/office/drawing/2016/5/10/chartex" xmlns:cx5="http://schemas.microsoft.com/office/drawing/2016/5/11/chartex" xmlns:cx6="http://schemas.microsoft.com/office/drawing/2016/5/12/chartex" xmlns:cx7="http://schemas.microsoft.com/office/drawing/2016/5/13/chartex" xmlns:cx8="http://schemas.microsoft.com/office/drawing/2016/5/14/chartex" xmlns:mc="http://schemas.openxmlformats.org/markup-compatibility/2006" xmlns:aink="http://schemas.microsoft.com/office/drawing/2016/ink" xmlns:am3d="http://schemas.microsoft.com/office/drawing/2017/model3d" xmlns:o="urn:schemas-microsoft-com:office:office" xmlns:r="http://schemas.openxmlformats.org/officeDocument/2006/relationships" xmlns:m="http://schemas.openxmlformats.org/officeDocument/2006/math" xmlns:v="urn:schemas-microsoft-com:vml" xmlns:wp14="http://schemas.microsoft.com/office/word/2010/wordprocessingDrawing" xmlns:wp="http://schemas.openxmlformats.org/drawingml/2006/wordprocessingDrawing" xmlns:w10="urn:schemas-microsoft-com:office:word" xmlns:w="http://schemas.openxmlformats.org/wordprocessingml/2006/main" xmlns:w14="http://schemas.microsoft.com/office/word/2010/wordml" xmlns:w15="http://schemas.microsoft.com/office/word/2012/wordml" xmlns:w16cex="http://schemas.microsoft.com/office/word/2018/wordml/cex" xmlns:w16cid="http://schemas.microsoft.com/office/word/2016/wordml/cid" xmlns:w16="http://schemas.microsoft.com/office/word/2018/wordml" xmlns:w16sdtdh="http://schemas.microsoft.com/office/word/2020/wordml/sdtdatahash" xmlns:w16se="http://schemas.microsoft.com/office/word/2015/wordml/symex" xmlns:wpg="http://schemas.microsoft.com/office/word/2010/wordprocessingGroup" xmlns:wpi="http://schemas.microsoft.com/office/word/2010/wordprocessingInk" xmlns:wne="http://schemas.microsoft.com/office/word/2006/wordml" xmlns:wps="http://schemas.microsoft.com/office/word/2010/wordprocessingShape" mc:Ignorable="w14 w15 w16se w16cid w16 w16cex w16sdtdh wp14">
   <w:p>
     <w:pPr>
       <w:jc w:val="center"/>
@@ -2775,7 +2908,7 @@
 </file>
 
 <file path=word/footnotes.xml><?xml version="1.0" encoding="utf-8"?>
-<w:footnotes xmlns:wpc="http://schemas.microsoft.com/office/word/2010/wordprocessingCanvas" xmlns:cx="http://schemas.microsoft.com/office/drawing/2014/chartex" xmlns:cx1="http://schemas.microsoft.com/office/drawing/2015/9/8/chartex" xmlns:cx2="http://schemas.microsoft.com/office/drawing/2015/10/21/chartex" xmlns:cx3="http://schemas.microsoft.com/office/drawing/2016/5/9/chartex" xmlns:cx4="http://schemas.microsoft.com/office/drawing/2016/5/10/chartex" xmlns:cx5="http://schemas.microsoft.com/office/drawing/2016/5/11/chartex" xmlns:cx6="http://schemas.microsoft.com/office/drawing/2016/5/12/chartex" xmlns:cx7="http://schemas.microsoft.com/office/drawing/2016/5/13/chartex" xmlns:cx8="http://schemas.microsoft.com/office/drawing/2016/5/14/chartex" xmlns:mc="http://schemas.openxmlformats.org/markup-compatibility/2006" xmlns:aink="http://schemas.microsoft.com/office/drawing/2016/ink" xmlns:am3d="http://schemas.microsoft.com/office/drawing/2017/model3d" xmlns:o="urn:schemas-microsoft-com:office:office" xmlns:r="http://schemas.openxmlformats.org/officeDocument/2006/relationships" xmlns:m="http://schemas.openxmlformats.org/officeDocument/2006/math" xmlns:v="urn:schemas-microsoft-com:vml" xmlns:wp14="http://schemas.microsoft.com/office/word/2010/wordprocessingDrawing" xmlns:wp="http://schemas.openxmlformats.org/drawingml/2006/wordprocessingDrawing" xmlns:w10="urn:schemas-microsoft-com:office:word" xmlns:w="http://schemas.openxmlformats.org/wordprocessingml/2006/main" xmlns:w14="http://schemas.microsoft.com/office/word/2010/wordml" xmlns:w15="http://schemas.microsoft.com/office/word/2012/wordml" xmlns:w16cex="http://schemas.microsoft.com/office/word/2018/wordml/cex" xmlns:w16cid="http://schemas.microsoft.com/office/word/2016/wordml/cid" xmlns:w16="http://schemas.microsoft.com/office/word/2018/wordml" xmlns:w16se="http://schemas.microsoft.com/office/word/2015/wordml/symex" xmlns:wpg="http://schemas.microsoft.com/office/word/2010/wordprocessingGroup" xmlns:wpi="http://schemas.microsoft.com/office/word/2010/wordprocessingInk" xmlns:wne="http://schemas.microsoft.com/office/word/2006/wordml" xmlns:wps="http://schemas.microsoft.com/office/word/2010/wordprocessingShape" mc:Ignorable="w14 w15 w16se w16cid w16 w16cex wp14">
+<w:footnotes xmlns:wpc="http://schemas.microsoft.com/office/word/2010/wordprocessingCanvas" xmlns:cx="http://schemas.microsoft.com/office/drawing/2014/chartex" xmlns:cx1="http://schemas.microsoft.com/office/drawing/2015/9/8/chartex" xmlns:cx2="http://schemas.microsoft.com/office/drawing/2015/10/21/chartex" xmlns:cx3="http://schemas.microsoft.com/office/drawing/2016/5/9/chartex" xmlns:cx4="http://schemas.microsoft.com/office/drawing/2016/5/10/chartex" xmlns:cx5="http://schemas.microsoft.com/office/drawing/2016/5/11/chartex" xmlns:cx6="http://schemas.microsoft.com/office/drawing/2016/5/12/chartex" xmlns:cx7="http://schemas.microsoft.com/office/drawing/2016/5/13/chartex" xmlns:cx8="http://schemas.microsoft.com/office/drawing/2016/5/14/chartex" xmlns:mc="http://schemas.openxmlformats.org/markup-compatibility/2006" xmlns:aink="http://schemas.microsoft.com/office/drawing/2016/ink" xmlns:am3d="http://schemas.microsoft.com/office/drawing/2017/model3d" xmlns:o="urn:schemas-microsoft-com:office:office" xmlns:r="http://schemas.openxmlformats.org/officeDocument/2006/relationships" xmlns:m="http://schemas.openxmlformats.org/officeDocument/2006/math" xmlns:v="urn:schemas-microsoft-com:vml" xmlns:wp14="http://schemas.microsoft.com/office/word/2010/wordprocessingDrawing" xmlns:wp="http://schemas.openxmlformats.org/drawingml/2006/wordprocessingDrawing" xmlns:w10="urn:schemas-microsoft-com:office:word" xmlns:w="http://schemas.openxmlformats.org/wordprocessingml/2006/main" xmlns:w14="http://schemas.microsoft.com/office/word/2010/wordml" xmlns:w15="http://schemas.microsoft.com/office/word/2012/wordml" xmlns:w16cex="http://schemas.microsoft.com/office/word/2018/wordml/cex" xmlns:w16cid="http://schemas.microsoft.com/office/word/2016/wordml/cid" xmlns:w16="http://schemas.microsoft.com/office/word/2018/wordml" xmlns:w16sdtdh="http://schemas.microsoft.com/office/word/2020/wordml/sdtdatahash" xmlns:w16se="http://schemas.microsoft.com/office/word/2015/wordml/symex" xmlns:wpg="http://schemas.microsoft.com/office/word/2010/wordprocessingGroup" xmlns:wpi="http://schemas.microsoft.com/office/word/2010/wordprocessingInk" xmlns:wne="http://schemas.microsoft.com/office/word/2006/wordml" xmlns:wps="http://schemas.microsoft.com/office/word/2010/wordprocessingShape" mc:Ignorable="w14 w15 w16se w16cid w16 w16cex w16sdtdh wp14">
   <w:footnote w:type="separator" w:id="-1">
     <w:p>
       <w:pPr>
@@ -2800,7 +2933,7 @@
 </file>
 
 <file path=word/numbering.xml><?xml version="1.0" encoding="utf-8"?>
-<w:numbering xmlns:wpc="http://schemas.microsoft.com/office/word/2010/wordprocessingCanvas" xmlns:cx="http://schemas.microsoft.com/office/drawing/2014/chartex" xmlns:cx1="http://schemas.microsoft.com/office/drawing/2015/9/8/chartex" xmlns:cx2="http://schemas.microsoft.com/office/drawing/2015/10/21/chartex" xmlns:cx3="http://schemas.microsoft.com/office/drawing/2016/5/9/chartex" xmlns:cx4="http://schemas.microsoft.com/office/drawing/2016/5/10/chartex" xmlns:cx5="http://schemas.microsoft.com/office/drawing/2016/5/11/chartex" xmlns:cx6="http://schemas.microsoft.com/office/drawing/2016/5/12/chartex" xmlns:cx7="http://schemas.microsoft.com/office/drawing/2016/5/13/chartex" xmlns:cx8="http://schemas.microsoft.com/office/drawing/2016/5/14/chartex" xmlns:mc="http://schemas.openxmlformats.org/markup-compatibility/2006" xmlns:aink="http://schemas.microsoft.com/office/drawing/2016/ink" xmlns:am3d="http://schemas.microsoft.com/office/drawing/2017/model3d" xmlns:o="urn:schemas-microsoft-com:office:office" xmlns:r="http://schemas.openxmlformats.org/officeDocument/2006/relationships" xmlns:m="http://schemas.openxmlformats.org/officeDocument/2006/math" xmlns:v="urn:schemas-microsoft-com:vml" xmlns:wp14="http://schemas.microsoft.com/office/word/2010/wordprocessingDrawing" xmlns:wp="http://schemas.openxmlformats.org/drawingml/2006/wordprocessingDrawing" xmlns:w10="urn:schemas-microsoft-com:office:word" xmlns:w="http://schemas.openxmlformats.org/wordprocessingml/2006/main" xmlns:w14="http://schemas.microsoft.com/office/word/2010/wordml" xmlns:w15="http://schemas.microsoft.com/office/word/2012/wordml" xmlns:w16cex="http://schemas.microsoft.com/office/word/2018/wordml/cex" xmlns:w16cid="http://schemas.microsoft.com/office/word/2016/wordml/cid" xmlns:w16="http://schemas.microsoft.com/office/word/2018/wordml" xmlns:w16se="http://schemas.microsoft.com/office/word/2015/wordml/symex" xmlns:wpg="http://schemas.microsoft.com/office/word/2010/wordprocessingGroup" xmlns:wpi="http://schemas.microsoft.com/office/word/2010/wordprocessingInk" xmlns:wne="http://schemas.microsoft.com/office/word/2006/wordml" xmlns:wps="http://schemas.microsoft.com/office/word/2010/wordprocessingShape" mc:Ignorable="w14 w15 w16se w16cid w16 w16cex wp14">
+<w:numbering xmlns:wpc="http://schemas.microsoft.com/office/word/2010/wordprocessingCanvas" xmlns:cx="http://schemas.microsoft.com/office/drawing/2014/chartex" xmlns:cx1="http://schemas.microsoft.com/office/drawing/2015/9/8/chartex" xmlns:cx2="http://schemas.microsoft.com/office/drawing/2015/10/21/chartex" xmlns:cx3="http://schemas.microsoft.com/office/drawing/2016/5/9/chartex" xmlns:cx4="http://schemas.microsoft.com/office/drawing/2016/5/10/chartex" xmlns:cx5="http://schemas.microsoft.com/office/drawing/2016/5/11/chartex" xmlns:cx6="http://schemas.microsoft.com/office/drawing/2016/5/12/chartex" xmlns:cx7="http://schemas.microsoft.com/office/drawing/2016/5/13/chartex" xmlns:cx8="http://schemas.microsoft.com/office/drawing/2016/5/14/chartex" xmlns:mc="http://schemas.openxmlformats.org/markup-compatibility/2006" xmlns:aink="http://schemas.microsoft.com/office/drawing/2016/ink" xmlns:am3d="http://schemas.microsoft.com/office/drawing/2017/model3d" xmlns:o="urn:schemas-microsoft-com:office:office" xmlns:r="http://schemas.openxmlformats.org/officeDocument/2006/relationships" xmlns:m="http://schemas.openxmlformats.org/officeDocument/2006/math" xmlns:v="urn:schemas-microsoft-com:vml" xmlns:wp14="http://schemas.microsoft.com/office/word/2010/wordprocessingDrawing" xmlns:wp="http://schemas.openxmlformats.org/drawingml/2006/wordprocessingDrawing" xmlns:w10="urn:schemas-microsoft-com:office:word" xmlns:w="http://schemas.openxmlformats.org/wordprocessingml/2006/main" xmlns:w14="http://schemas.microsoft.com/office/word/2010/wordml" xmlns:w15="http://schemas.microsoft.com/office/word/2012/wordml" xmlns:w16cex="http://schemas.microsoft.com/office/word/2018/wordml/cex" xmlns:w16cid="http://schemas.microsoft.com/office/word/2016/wordml/cid" xmlns:w16="http://schemas.microsoft.com/office/word/2018/wordml" xmlns:w16sdtdh="http://schemas.microsoft.com/office/word/2020/wordml/sdtdatahash" xmlns:w16se="http://schemas.microsoft.com/office/word/2015/wordml/symex" xmlns:wpg="http://schemas.microsoft.com/office/word/2010/wordprocessingGroup" xmlns:wpi="http://schemas.microsoft.com/office/word/2010/wordprocessingInk" xmlns:wne="http://schemas.microsoft.com/office/word/2006/wordml" xmlns:wps="http://schemas.microsoft.com/office/word/2010/wordprocessingShape" mc:Ignorable="w14 w15 w16se w16cid w16 w16cex w16sdtdh wp14">
   <w:abstractNum w:abstractNumId="0" w15:restartNumberingAfterBreak="0">
     <w:nsid w:val="15772730"/>
     <w:multiLevelType w:val="hybridMultilevel"/>
@@ -2920,7 +3053,7 @@
 </file>
 
 <file path=word/styles.xml><?xml version="1.0" encoding="utf-8"?>
-<w:styles xmlns:mc="http://schemas.openxmlformats.org/markup-compatibility/2006" xmlns:r="http://schemas.openxmlformats.org/officeDocument/2006/relationships" xmlns:w="http://schemas.openxmlformats.org/wordprocessingml/2006/main" xmlns:w14="http://schemas.microsoft.com/office/word/2010/wordml" xmlns:w15="http://schemas.microsoft.com/office/word/2012/wordml" xmlns:w16cex="http://schemas.microsoft.com/office/word/2018/wordml/cex" xmlns:w16cid="http://schemas.microsoft.com/office/word/2016/wordml/cid" xmlns:w16="http://schemas.microsoft.com/office/word/2018/wordml" xmlns:w16se="http://schemas.microsoft.com/office/word/2015/wordml/symex" mc:Ignorable="w14 w15 w16se w16cid w16 w16cex">
+<w:styles xmlns:mc="http://schemas.openxmlformats.org/markup-compatibility/2006" xmlns:r="http://schemas.openxmlformats.org/officeDocument/2006/relationships" xmlns:w="http://schemas.openxmlformats.org/wordprocessingml/2006/main" xmlns:w14="http://schemas.microsoft.com/office/word/2010/wordml" xmlns:w15="http://schemas.microsoft.com/office/word/2012/wordml" xmlns:w16cex="http://schemas.microsoft.com/office/word/2018/wordml/cex" xmlns:w16cid="http://schemas.microsoft.com/office/word/2016/wordml/cid" xmlns:w16="http://schemas.microsoft.com/office/word/2018/wordml" xmlns:w16sdtdh="http://schemas.microsoft.com/office/word/2020/wordml/sdtdatahash" xmlns:w16se="http://schemas.microsoft.com/office/word/2015/wordml/symex" mc:Ignorable="w14 w15 w16se w16cid w16 w16cex w16sdtdh">
   <w:docDefaults>
     <w:rPrDefault>
       <w:rPr>

</xml_diff>

<commit_message>
coursework and pdf update
</commit_message>
<xml_diff>
--- a/ResumeRework.docx
+++ b/ResumeRework.docx
@@ -183,29 +183,7 @@
             <w:szCs w:val="20"/>
             <w:u w:val="none"/>
           </w:rPr>
-          <w:t>github.co</w:t>
-        </w:r>
-        <w:r>
-          <w:rPr>
-            <w:rStyle w:val="Hyperlink"/>
-            <w:rFonts w:ascii="Futura Lt" w:hAnsi="Futura Lt"/>
-            <w:color w:val="auto"/>
-            <w:sz w:val="20"/>
-            <w:szCs w:val="20"/>
-            <w:u w:val="none"/>
-          </w:rPr>
-          <w:t>m</w:t>
-        </w:r>
-        <w:r>
-          <w:rPr>
-            <w:rStyle w:val="Hyperlink"/>
-            <w:rFonts w:ascii="Futura Lt" w:hAnsi="Futura Lt"/>
-            <w:color w:val="auto"/>
-            <w:sz w:val="20"/>
-            <w:szCs w:val="20"/>
-            <w:u w:val="none"/>
-          </w:rPr>
-          <w:t>/Michael73MGD</w:t>
+          <w:t>github.com/Michael73MGD</w:t>
         </w:r>
       </w:hyperlink>
       <w:r>
@@ -536,15 +514,23 @@
           <w:sz w:val="20"/>
           <w:szCs w:val="20"/>
         </w:rPr>
-        <w:t xml:space="preserve"> Computational Data Structures &amp; Algorithms, Microprocessor Systems, Circuits and </w:t>
-      </w:r>
-      <w:r>
-        <w:rPr>
-          <w:rFonts w:ascii="Futura TEE" w:hAnsi="Futura TEE"/>
-          <w:sz w:val="20"/>
-          <w:szCs w:val="20"/>
-        </w:rPr>
-        <w:t xml:space="preserve">  </w:t>
+        <w:t xml:space="preserve"> </w:t>
+      </w:r>
+      <w:r>
+        <w:rPr>
+          <w:rFonts w:ascii="Futura TEE" w:hAnsi="Futura TEE"/>
+          <w:sz w:val="20"/>
+          <w:szCs w:val="20"/>
+        </w:rPr>
+        <w:t xml:space="preserve">Control Theory, Image Processing, Information Systems Engineering, </w:t>
+      </w:r>
+      <w:r>
+        <w:rPr>
+          <w:rFonts w:ascii="Futura TEE" w:hAnsi="Futura TEE"/>
+          <w:sz w:val="20"/>
+          <w:szCs w:val="20"/>
+        </w:rPr>
+        <w:t xml:space="preserve">Computational </w:t>
       </w:r>
     </w:p>
     <w:p>
@@ -571,6 +557,22 @@
           <w:sz w:val="20"/>
           <w:szCs w:val="20"/>
         </w:rPr>
+        <w:t>Data Structures &amp; Algorithms, Microprocessor Systems, Circuits and</w:t>
+      </w:r>
+      <w:r>
+        <w:rPr>
+          <w:rFonts w:ascii="Futura TEE" w:hAnsi="Futura TEE"/>
+          <w:sz w:val="20"/>
+          <w:szCs w:val="20"/>
+        </w:rPr>
+        <w:t xml:space="preserve"> </w:t>
+      </w:r>
+      <w:r>
+        <w:rPr>
+          <w:rFonts w:ascii="Futura TEE" w:hAnsi="Futura TEE"/>
+          <w:sz w:val="20"/>
+          <w:szCs w:val="20"/>
+        </w:rPr>
         <w:t>Systems,</w:t>
       </w:r>
       <w:r>
@@ -587,15 +589,7 @@
           <w:sz w:val="20"/>
           <w:szCs w:val="20"/>
         </w:rPr>
-        <w:t>Control Theory, Image Processing, Digital System Design</w:t>
-      </w:r>
-      <w:r>
-        <w:rPr>
-          <w:rFonts w:ascii="Futura TEE" w:hAnsi="Futura TEE"/>
-          <w:sz w:val="20"/>
-          <w:szCs w:val="20"/>
-        </w:rPr>
-        <w:t>, Discrete Mathematics</w:t>
+        <w:t>Digital System Design</w:t>
       </w:r>
     </w:p>
     <w:p>
@@ -1790,40 +1784,20 @@
         <w:widowControl w:val="0"/>
         <w:spacing w:line="300" w:lineRule="auto"/>
         <w:rPr>
-          <w:rFonts w:ascii="Futura Lt" w:eastAsia="HGSGothicE" w:hAnsi="Futura Lt"/>
-          <w:bCs/>
-          <w:sz w:val="20"/>
-          <w:szCs w:val="20"/>
-        </w:rPr>
-      </w:pPr>
-      <w:r>
-        <w:rPr>
-          <w:rFonts w:ascii="Futura Lt" w:eastAsia="HGSGothicE" w:hAnsi="Futura Lt"/>
-          <w:bCs/>
-          <w:sz w:val="20"/>
-          <w:szCs w:val="20"/>
-        </w:rPr>
-        <w:t xml:space="preserve">     Worked on government contracted software-defined radios, specifically on </w:t>
-      </w:r>
-      <w:proofErr w:type="gramStart"/>
-      <w:r>
-        <w:rPr>
-          <w:rFonts w:ascii="Futura Lt" w:eastAsia="HGSGothicE" w:hAnsi="Futura Lt"/>
-          <w:bCs/>
-          <w:sz w:val="20"/>
-          <w:szCs w:val="20"/>
-        </w:rPr>
-        <w:t>encrypted</w:t>
-      </w:r>
-      <w:proofErr w:type="gramEnd"/>
-      <w:r>
-        <w:rPr>
-          <w:rFonts w:ascii="Futura Lt" w:eastAsia="HGSGothicE" w:hAnsi="Futura Lt"/>
-          <w:bCs/>
-          <w:sz w:val="20"/>
-          <w:szCs w:val="20"/>
-        </w:rPr>
-        <w:t xml:space="preserve"> </w:t>
+          <w:rFonts w:ascii="Futura Lt" w:eastAsia="HGSGothicE" w:hAnsi="Futura Lt" w:hint="eastAsia"/>
+          <w:bCs/>
+          <w:sz w:val="20"/>
+          <w:szCs w:val="20"/>
+        </w:rPr>
+      </w:pPr>
+      <w:r>
+        <w:rPr>
+          <w:rFonts w:ascii="Futura Lt" w:eastAsia="HGSGothicE" w:hAnsi="Futura Lt"/>
+          <w:bCs/>
+          <w:sz w:val="20"/>
+          <w:szCs w:val="20"/>
+        </w:rPr>
+        <w:t xml:space="preserve">     Worked on government contracted software-defined radios, specifically on encrypted </w:t>
       </w:r>
     </w:p>
     <w:p>
@@ -2244,31 +2218,7 @@
             <w:szCs w:val="20"/>
             <w:u w:val="none"/>
           </w:rPr>
-          <w:t>Light-B</w:t>
-        </w:r>
-        <w:r>
-          <w:rPr>
-            <w:rStyle w:val="Hyperlink"/>
-            <w:rFonts w:ascii="Futura Lt" w:hAnsi="Futura Lt"/>
-            <w:b/>
-            <w:color w:val="auto"/>
-            <w:sz w:val="20"/>
-            <w:szCs w:val="20"/>
-            <w:u w:val="none"/>
-          </w:rPr>
-          <w:t>l</w:t>
-        </w:r>
-        <w:r>
-          <w:rPr>
-            <w:rStyle w:val="Hyperlink"/>
-            <w:rFonts w:ascii="Futura Lt" w:hAnsi="Futura Lt"/>
-            <w:b/>
-            <w:color w:val="auto"/>
-            <w:sz w:val="20"/>
-            <w:szCs w:val="20"/>
-            <w:u w:val="none"/>
-          </w:rPr>
-          <w:t>ue</w:t>
+          <w:t>Light-Blue</w:t>
         </w:r>
         <w:proofErr w:type="gramEnd"/>
         <w:r>
@@ -2320,43 +2270,7 @@
           <w:sz w:val="20"/>
           <w:szCs w:val="20"/>
         </w:rPr>
-        <w:t xml:space="preserve"> </w:t>
-      </w:r>
-      <w:r>
-        <w:rPr>
-          <w:rFonts w:ascii="Futura Lt" w:hAnsi="Futura Lt"/>
-          <w:b/>
-          <w:sz w:val="20"/>
-          <w:szCs w:val="20"/>
-        </w:rPr>
-        <w:t>Spring</w:t>
-      </w:r>
-      <w:r>
-        <w:rPr>
-          <w:rFonts w:ascii="Futura Lt" w:hAnsi="Futura Lt"/>
-          <w:b/>
-          <w:sz w:val="20"/>
-          <w:szCs w:val="20"/>
-        </w:rPr>
-        <w:t xml:space="preserve"> </w:t>
-      </w:r>
-      <w:r>
-        <w:rPr>
-          <w:rFonts w:ascii="Futura Lt" w:hAnsi="Futura Lt"/>
-          <w:b/>
-          <w:sz w:val="20"/>
-          <w:szCs w:val="20"/>
-        </w:rPr>
-        <w:t>2021</w:t>
-      </w:r>
-      <w:r>
-        <w:rPr>
-          <w:rFonts w:ascii="Futura Lt" w:hAnsi="Futura Lt"/>
-          <w:b/>
-          <w:sz w:val="20"/>
-          <w:szCs w:val="20"/>
-        </w:rPr>
-        <w:t xml:space="preserve"> Maverick Track: </w:t>
+        <w:t xml:space="preserve"> Spring 2021 Maverick Track: </w:t>
       </w:r>
       <w:r>
         <w:rPr>
@@ -2425,31 +2339,7 @@
             <w:szCs w:val="20"/>
             <w:u w:val="none"/>
           </w:rPr>
-          <w:t>Boo</w:t>
-        </w:r>
-        <w:r>
-          <w:rPr>
-            <w:rStyle w:val="Hyperlink"/>
-            <w:rFonts w:ascii="Futura Lt" w:hAnsi="Futura Lt"/>
-            <w:b/>
-            <w:color w:val="auto"/>
-            <w:sz w:val="20"/>
-            <w:szCs w:val="20"/>
-            <w:u w:val="none"/>
-          </w:rPr>
-          <w:t>s</w:t>
-        </w:r>
-        <w:r>
-          <w:rPr>
-            <w:rStyle w:val="Hyperlink"/>
-            <w:rFonts w:ascii="Futura Lt" w:hAnsi="Futura Lt"/>
-            <w:b/>
-            <w:color w:val="auto"/>
-            <w:sz w:val="20"/>
-            <w:szCs w:val="20"/>
-            <w:u w:val="none"/>
-          </w:rPr>
-          <w:t>t:</w:t>
+          <w:t>Boost:</w:t>
         </w:r>
       </w:hyperlink>
       <w:r>
@@ -2573,7 +2463,15 @@
           <w:sz w:val="20"/>
           <w:szCs w:val="20"/>
         </w:rPr>
-        <w:t xml:space="preserve"> Fall 2019, Class Mapper routes your weekly schedule around campus, accounting for bus routes and walking directions. </w:t>
+        <w:t xml:space="preserve"> Fall 2019, Class Mapper routes your weekly schedule around campus, accounting for bus routes and walking directions</w:t>
+      </w:r>
+      <w:r>
+        <w:rPr>
+          <w:rFonts w:ascii="Futura Lt" w:hAnsi="Futura Lt"/>
+          <w:sz w:val="20"/>
+          <w:szCs w:val="20"/>
+        </w:rPr>
+        <w:t xml:space="preserve">, displayed with Google maps API. </w:t>
       </w:r>
     </w:p>
     <w:p>

</xml_diff>